<commit_message>
Cambios al 7 de junio
Se aceptaron cambios de CCC
Se reviso GE 1 y 2 luego de comentarios de Dino
Se reviso que no existieran títulos sueltos en el documento
</commit_message>
<xml_diff>
--- a/Guia Entrevistas N2.docx
+++ b/Guia Entrevistas N2.docx
@@ -15,87 +15,78 @@
           <w:u w:val="single"/>
           <w:lang w:val="es-ES"/>
         </w:rPr>
-        <w:t>Guía</w:t>
-      </w:r>
-      <w:r>
-        <w:rPr>
-          <w:u w:val="single"/>
-          <w:lang w:val="es-ES"/>
-        </w:rPr>
-        <w:t xml:space="preserve"> </w:t>
-      </w:r>
-      <w:proofErr w:type="spellStart"/>
-      <w:r>
-        <w:rPr>
-          <w:u w:val="single"/>
-          <w:lang w:val="es-ES"/>
-        </w:rPr>
-        <w:t>Semi</w:t>
-      </w:r>
-      <w:proofErr w:type="spellEnd"/>
-      <w:r>
-        <w:rPr>
-          <w:u w:val="single"/>
-          <w:lang w:val="es-ES"/>
-        </w:rPr>
-        <w:t>-Estructurada</w:t>
-      </w:r>
-      <w:r>
-        <w:rPr>
-          <w:u w:val="single"/>
-          <w:lang w:val="es-ES"/>
-        </w:rPr>
-        <w:t xml:space="preserve"> </w:t>
-      </w:r>
-      <w:r>
-        <w:rPr>
-          <w:u w:val="single"/>
-          <w:lang w:val="es-ES"/>
-        </w:rPr>
-        <w:t>de Entrevista</w:t>
-      </w:r>
-      <w:r>
-        <w:rPr>
-          <w:u w:val="single"/>
-          <w:lang w:val="es-ES"/>
-        </w:rPr>
-        <w:t xml:space="preserve"> a Profundidad Nº2</w:t>
-      </w:r>
-      <w:r>
-        <w:rPr>
-          <w:u w:val="single"/>
-          <w:lang w:val="es-ES"/>
-        </w:rPr>
-        <w:t xml:space="preserve"> </w:t>
-      </w:r>
-    </w:p>
-    <w:p>
-      <w:pPr>
-        <w:rPr>
-          <w:lang w:val="es-ES"/>
-        </w:rPr>
-      </w:pPr>
-    </w:p>
-    <w:p>
-      <w:pPr>
-        <w:rPr>
-          <w:lang w:val="es-ES"/>
-        </w:rPr>
-      </w:pPr>
-      <w:r>
-        <w:rPr>
-          <w:lang w:val="es-ES"/>
-        </w:rPr>
-        <w:t>Segunda</w:t>
-      </w:r>
-      <w:r>
-        <w:rPr>
-          <w:lang w:val="es-ES"/>
-        </w:rPr>
-        <w:t xml:space="preserve"> entrevista</w:t>
+        <w:t xml:space="preserve">Anexo 3: </w:t>
       </w:r>
       <w:bookmarkStart w:id="0" w:name="_GoBack"/>
       <w:bookmarkEnd w:id="0"/>
+      <w:r>
+        <w:rPr>
+          <w:u w:val="single"/>
+          <w:lang w:val="es-ES"/>
+        </w:rPr>
+        <w:t>Guía</w:t>
+      </w:r>
+      <w:r>
+        <w:rPr>
+          <w:u w:val="single"/>
+          <w:lang w:val="es-ES"/>
+        </w:rPr>
+        <w:t xml:space="preserve"> </w:t>
+      </w:r>
+      <w:r>
+        <w:rPr>
+          <w:u w:val="single"/>
+          <w:lang w:val="es-ES"/>
+        </w:rPr>
+        <w:t xml:space="preserve">Semi-Estructurada </w:t>
+      </w:r>
+      <w:r>
+        <w:rPr>
+          <w:u w:val="single"/>
+          <w:lang w:val="es-ES"/>
+        </w:rPr>
+        <w:t>de Entrevista</w:t>
+      </w:r>
+      <w:r>
+        <w:rPr>
+          <w:u w:val="single"/>
+          <w:lang w:val="es-ES"/>
+        </w:rPr>
+        <w:t xml:space="preserve"> a Profundidad Nº2</w:t>
+      </w:r>
+      <w:r>
+        <w:rPr>
+          <w:u w:val="single"/>
+          <w:lang w:val="es-ES"/>
+        </w:rPr>
+        <w:t xml:space="preserve"> </w:t>
+      </w:r>
+    </w:p>
+    <w:p>
+      <w:pPr>
+        <w:rPr>
+          <w:lang w:val="es-ES"/>
+        </w:rPr>
+      </w:pPr>
+    </w:p>
+    <w:p>
+      <w:pPr>
+        <w:rPr>
+          <w:lang w:val="es-ES"/>
+        </w:rPr>
+      </w:pPr>
+      <w:r>
+        <w:rPr>
+          <w:lang w:val="es-ES"/>
+        </w:rPr>
+        <w:t>Segunda</w:t>
+      </w:r>
+      <w:r>
+        <w:rPr>
+          <w:lang w:val="es-ES"/>
+        </w:rPr>
+        <w:t xml:space="preserve"> entrevista</w:t>
+      </w:r>
     </w:p>
     <w:p>
       <w:pPr>
@@ -320,28 +311,7 @@
           <w:rFonts w:ascii="Calibri Light" w:hAnsi="Calibri Light"/>
           <w:lang w:val="es-ES"/>
         </w:rPr>
-        <w:t>¿</w:t>
-      </w:r>
-      <w:r>
-        <w:rPr>
-          <w:rFonts w:ascii="Calibri Light" w:hAnsi="Calibri Light"/>
-          <w:lang w:val="es-ES"/>
-        </w:rPr>
-        <w:t>Podría</w:t>
-      </w:r>
-      <w:r>
-        <w:rPr>
-          <w:rFonts w:ascii="Calibri Light" w:hAnsi="Calibri Light"/>
-          <w:lang w:val="es-ES"/>
-        </w:rPr>
-        <w:t xml:space="preserve"> mostrarme como utilizaría el sistema con ayuda de los bocetos para cumplir dicho objetivo?</w:t>
-      </w:r>
-      <w:r>
-        <w:rPr>
-          <w:rFonts w:ascii="Calibri Light" w:hAnsi="Calibri Light"/>
-          <w:lang w:val="es-ES"/>
-        </w:rPr>
-        <w:t xml:space="preserve"> (Mostrar boceto de pantalla inicial y seguir el flujo planteado por el usuario)</w:t>
+        <w:t>¿Podría mostrarme como utilizaría el sistema con ayuda de los bocetos para cumplir dicho objetivo? (Mostrar boceto de pantalla inicial y seguir el flujo planteado por el usuario)</w:t>
       </w:r>
     </w:p>
     <w:p>
@@ -477,21 +447,7 @@
           <w:rFonts w:ascii="Calibri Light" w:hAnsi="Calibri Light"/>
           <w:lang w:val="es-ES"/>
         </w:rPr>
-        <w:t>¿</w:t>
-      </w:r>
-      <w:r>
-        <w:rPr>
-          <w:rFonts w:ascii="Calibri Light" w:hAnsi="Calibri Light"/>
-          <w:lang w:val="es-ES"/>
-        </w:rPr>
-        <w:t>Tiene alguna sugerencia para mejorar los bocetos, el flujo y/o el sistema</w:t>
-      </w:r>
-      <w:r>
-        <w:rPr>
-          <w:rFonts w:ascii="Calibri Light" w:hAnsi="Calibri Light"/>
-          <w:lang w:val="es-ES"/>
-        </w:rPr>
-        <w:t>?</w:t>
+        <w:t>¿Tiene en mente alguna alternativa sobre como le gustaría que fuera la distribución, visualización y/o flujo del sistema?</w:t>
       </w:r>
     </w:p>
     <w:p>
@@ -511,7 +467,14 @@
           <w:rFonts w:ascii="Calibri Light" w:hAnsi="Calibri Light"/>
           <w:lang w:val="es-ES"/>
         </w:rPr>
-        <w:t>¿Tiene en mente alguna alternativa sobre como le gustaría que fuera la distribución, visualización y/o flujo del sistema?</w:t>
+        <w:t>La información que le brinde el sistema, ¿Qué tan útil le parecería compartirla?</w:t>
+      </w:r>
+      <w:r>
+        <w:rPr>
+          <w:rFonts w:ascii="Calibri Light" w:hAnsi="Calibri Light"/>
+          <w:lang w:val="es-ES"/>
+        </w:rPr>
+        <w:t xml:space="preserve"> ¿Con quien compartiría este información?</w:t>
       </w:r>
     </w:p>
     <w:p>
@@ -531,14 +494,35 @@
           <w:rFonts w:ascii="Calibri Light" w:hAnsi="Calibri Light"/>
           <w:lang w:val="es-ES"/>
         </w:rPr>
-        <w:t>La información que le brinde el sistema, ¿Qué tan útil le parecería compartirla?</w:t>
-      </w:r>
-      <w:r>
-        <w:rPr>
-          <w:rFonts w:ascii="Calibri Light" w:hAnsi="Calibri Light"/>
-          <w:lang w:val="es-ES"/>
-        </w:rPr>
-        <w:t xml:space="preserve"> ¿Con quien compartiría este información?</w:t>
+        <w:t xml:space="preserve">¿Tiene algún </w:t>
+      </w:r>
+      <w:r>
+        <w:rPr>
+          <w:rFonts w:ascii="Calibri Light" w:hAnsi="Calibri Light"/>
+          <w:lang w:val="es-ES"/>
+        </w:rPr>
+        <w:t xml:space="preserve">otro comentario </w:t>
+      </w:r>
+      <w:r>
+        <w:rPr>
+          <w:rFonts w:ascii="Calibri Light" w:hAnsi="Calibri Light"/>
+          <w:lang w:val="es-ES"/>
+        </w:rPr>
+        <w:t xml:space="preserve">o sugerencia </w:t>
+      </w:r>
+      <w:r>
+        <w:rPr>
+          <w:rFonts w:ascii="Calibri Light" w:hAnsi="Calibri Light"/>
+          <w:lang w:val="es-ES"/>
+        </w:rPr>
+        <w:t>sobre los bocetos, flujo y/o</w:t>
+      </w:r>
+      <w:r>
+        <w:rPr>
+          <w:rFonts w:ascii="Calibri Light" w:hAnsi="Calibri Light"/>
+          <w:lang w:val="es-ES"/>
+        </w:rPr>
+        <w:t xml:space="preserve"> sistema?</w:t>
       </w:r>
     </w:p>
     <w:p>
@@ -558,57 +542,8 @@
           <w:rFonts w:ascii="Calibri Light" w:hAnsi="Calibri Light"/>
           <w:lang w:val="es-ES"/>
         </w:rPr>
-        <w:t xml:space="preserve">¿Tiene algún </w:t>
-      </w:r>
-      <w:r>
-        <w:rPr>
-          <w:rFonts w:ascii="Calibri Light" w:hAnsi="Calibri Light"/>
-          <w:lang w:val="es-ES"/>
-        </w:rPr>
-        <w:t>otro comentario sobre los bocetos, flujo y/o</w:t>
-      </w:r>
-      <w:r>
-        <w:rPr>
-          <w:rFonts w:ascii="Calibri Light" w:hAnsi="Calibri Light"/>
-          <w:lang w:val="es-ES"/>
-        </w:rPr>
-        <w:t xml:space="preserve"> sistema?</w:t>
-      </w:r>
-    </w:p>
-    <w:p>
-      <w:pPr>
-        <w:pStyle w:val="Prrafodelista"/>
-        <w:numPr>
-          <w:ilvl w:val="0"/>
-          <w:numId w:val="1"/>
-        </w:numPr>
-        <w:rPr>
-          <w:rFonts w:ascii="Calibri Light" w:hAnsi="Calibri Light"/>
-          <w:lang w:val="es-ES"/>
-        </w:rPr>
-      </w:pPr>
-      <w:r>
-        <w:rPr>
-          <w:rFonts w:ascii="Calibri Light" w:hAnsi="Calibri Light"/>
-          <w:lang w:val="es-ES"/>
-        </w:rPr>
-        <w:t>Conclusió</w:t>
-      </w:r>
-      <w:r>
-        <w:rPr>
-          <w:rFonts w:ascii="Calibri Light" w:hAnsi="Calibri Light"/>
-          <w:lang w:val="es-ES"/>
-        </w:rPr>
-        <w:t>n</w:t>
-      </w:r>
-    </w:p>
-    <w:p>
-      <w:pPr>
-        <w:rPr>
-          <w:rFonts w:ascii="Calibri Light" w:hAnsi="Calibri Light"/>
-          <w:lang w:val="es-ES"/>
-        </w:rPr>
-      </w:pPr>
+        <w:t>¿Cuál es su opinión general del sistema?</w:t>
+      </w:r>
     </w:p>
     <w:p>
       <w:pPr>
@@ -1170,6 +1105,98 @@
       <w:contextualSpacing/>
     </w:pPr>
   </w:style>
+  <w:style w:type="character" w:styleId="Refdecomentario">
+    <w:name w:val="annotation reference"/>
+    <w:basedOn w:val="Fuentedeprrafopredeter"/>
+    <w:uiPriority w:val="99"/>
+    <w:semiHidden/>
+    <w:unhideWhenUsed/>
+    <w:rsid w:val="00743922"/>
+    <w:rPr>
+      <w:sz w:val="16"/>
+      <w:szCs w:val="16"/>
+    </w:rPr>
+  </w:style>
+  <w:style w:type="paragraph" w:styleId="Textocomentario">
+    <w:name w:val="annotation text"/>
+    <w:basedOn w:val="Normal"/>
+    <w:link w:val="TextocomentarioCar"/>
+    <w:uiPriority w:val="99"/>
+    <w:semiHidden/>
+    <w:unhideWhenUsed/>
+    <w:rsid w:val="00743922"/>
+    <w:rPr>
+      <w:sz w:val="20"/>
+      <w:szCs w:val="20"/>
+    </w:rPr>
+  </w:style>
+  <w:style w:type="character" w:customStyle="1" w:styleId="TextocomentarioCar">
+    <w:name w:val="Texto comentario Car"/>
+    <w:basedOn w:val="Fuentedeprrafopredeter"/>
+    <w:link w:val="Textocomentario"/>
+    <w:uiPriority w:val="99"/>
+    <w:semiHidden/>
+    <w:rsid w:val="00743922"/>
+    <w:rPr>
+      <w:sz w:val="20"/>
+      <w:szCs w:val="20"/>
+    </w:rPr>
+  </w:style>
+  <w:style w:type="paragraph" w:styleId="Asuntodelcomentario">
+    <w:name w:val="annotation subject"/>
+    <w:basedOn w:val="Textocomentario"/>
+    <w:next w:val="Textocomentario"/>
+    <w:link w:val="AsuntodelcomentarioCar"/>
+    <w:uiPriority w:val="99"/>
+    <w:semiHidden/>
+    <w:unhideWhenUsed/>
+    <w:rsid w:val="00743922"/>
+    <w:rPr>
+      <w:b/>
+      <w:bCs/>
+    </w:rPr>
+  </w:style>
+  <w:style w:type="character" w:customStyle="1" w:styleId="AsuntodelcomentarioCar">
+    <w:name w:val="Asunto del comentario Car"/>
+    <w:basedOn w:val="TextocomentarioCar"/>
+    <w:link w:val="Asuntodelcomentario"/>
+    <w:uiPriority w:val="99"/>
+    <w:semiHidden/>
+    <w:rsid w:val="00743922"/>
+    <w:rPr>
+      <w:b/>
+      <w:bCs/>
+      <w:sz w:val="20"/>
+      <w:szCs w:val="20"/>
+    </w:rPr>
+  </w:style>
+  <w:style w:type="paragraph" w:styleId="Textodeglobo">
+    <w:name w:val="Balloon Text"/>
+    <w:basedOn w:val="Normal"/>
+    <w:link w:val="TextodegloboCar"/>
+    <w:uiPriority w:val="99"/>
+    <w:semiHidden/>
+    <w:unhideWhenUsed/>
+    <w:rsid w:val="00743922"/>
+    <w:rPr>
+      <w:rFonts w:ascii="Tahoma" w:hAnsi="Tahoma" w:cs="Tahoma"/>
+      <w:sz w:val="16"/>
+      <w:szCs w:val="16"/>
+    </w:rPr>
+  </w:style>
+  <w:style w:type="character" w:customStyle="1" w:styleId="TextodegloboCar">
+    <w:name w:val="Texto de globo Car"/>
+    <w:basedOn w:val="Fuentedeprrafopredeter"/>
+    <w:link w:val="Textodeglobo"/>
+    <w:uiPriority w:val="99"/>
+    <w:semiHidden/>
+    <w:rsid w:val="00743922"/>
+    <w:rPr>
+      <w:rFonts w:ascii="Tahoma" w:hAnsi="Tahoma" w:cs="Tahoma"/>
+      <w:sz w:val="16"/>
+      <w:szCs w:val="16"/>
+    </w:rPr>
+  </w:style>
 </w:styles>
 </file>
 
@@ -1432,4 +1459,16 @@
     </a:ext>
   </a:extLst>
 </a:theme>
+</file>
+
+<file path=customXml/item1.xml><?xml version="1.0" encoding="utf-8"?>
+<b:Sources xmlns:b="http://schemas.openxmlformats.org/officeDocument/2006/bibliography" xmlns="http://schemas.openxmlformats.org/officeDocument/2006/bibliography" SelectedStyle="\APASixthEditionOfficeOnline.xsl" StyleName="APA Sixth Edition"/>
+</file>
+
+<file path=customXml/itemProps1.xml><?xml version="1.0" encoding="utf-8"?>
+<ds:datastoreItem xmlns:ds="http://schemas.openxmlformats.org/officeDocument/2006/customXml" ds:itemID="{6DB04D62-FA0F-7446-8A4B-407075169E05}">
+  <ds:schemaRefs>
+    <ds:schemaRef ds:uri="http://schemas.openxmlformats.org/officeDocument/2006/bibliography"/>
+  </ds:schemaRefs>
+</ds:datastoreItem>
 </file>
</xml_diff>